<commit_message>
docs(Requirements): update FG Guide
</commit_message>
<xml_diff>
--- a/Requirements/Focus Group/Focus Group 小指南1112.docx
+++ b/Requirements/Focus Group/Focus Group 小指南1112.docx
@@ -97,7 +97,31 @@
         <w:rPr>
           <w:rFonts w:hint="eastAsia"/>
         </w:rPr>
-        <w:t xml:space="preserve">15:00 </w:t>
+        <w:t>1</w:t>
+      </w:r>
+      <w:r>
+        <w:rPr>
+          <w:rFonts w:hint="eastAsia"/>
+        </w:rPr>
+        <w:t>4</w:t>
+      </w:r>
+      <w:r>
+        <w:rPr>
+          <w:rFonts w:hint="eastAsia"/>
+        </w:rPr>
+        <w:t>:</w:t>
+      </w:r>
+      <w:r>
+        <w:rPr>
+          <w:rFonts w:hint="eastAsia"/>
+        </w:rPr>
+        <w:t>4</w:t>
+      </w:r>
+      <w:r>
+        <w:rPr>
+          <w:rFonts w:hint="eastAsia"/>
+        </w:rPr>
+        <w:t xml:space="preserve">0 </w:t>
       </w:r>
       <w:r>
         <w:rPr>
@@ -738,9 +762,6 @@
     <w:p>
       <w:pPr>
         <w:ind w:left="420" w:firstLine="420"/>
-        <w:rPr>
-          <w:rFonts w:hint="eastAsia"/>
-        </w:rPr>
       </w:pPr>
       <w:r>
         <w:rPr>
@@ -2512,7 +2533,48 @@
         <w:t>先向参与者解释我们目前预期设计的功能（参考）：</w:t>
       </w:r>
     </w:p>
-    <w:p/>
+    <w:p>
+      <w:r>
+        <w:rPr>
+          <w:noProof/>
+        </w:rPr>
+        <w:drawing>
+          <wp:inline distT="0" distB="0" distL="0" distR="0" wp14:anchorId="3C6BB610" wp14:editId="2C7EA0D7">
+            <wp:extent cx="5274310" cy="3931285"/>
+            <wp:effectExtent l="0" t="0" r="2540" b="0"/>
+            <wp:docPr id="2" name="Picture 2"/>
+            <wp:cNvGraphicFramePr>
+              <a:graphicFrameLocks xmlns:a="http://schemas.openxmlformats.org/drawingml/2006/main" noChangeAspect="1"/>
+            </wp:cNvGraphicFramePr>
+            <a:graphic xmlns:a="http://schemas.openxmlformats.org/drawingml/2006/main">
+              <a:graphicData uri="http://schemas.openxmlformats.org/drawingml/2006/picture">
+                <pic:pic xmlns:pic="http://schemas.openxmlformats.org/drawingml/2006/picture">
+                  <pic:nvPicPr>
+                    <pic:cNvPr id="1" name=""/>
+                    <pic:cNvPicPr/>
+                  </pic:nvPicPr>
+                  <pic:blipFill>
+                    <a:blip r:embed="rId11"/>
+                    <a:stretch>
+                      <a:fillRect/>
+                    </a:stretch>
+                  </pic:blipFill>
+                  <pic:spPr>
+                    <a:xfrm>
+                      <a:off x="0" y="0"/>
+                      <a:ext cx="5274310" cy="3931285"/>
+                    </a:xfrm>
+                    <a:prstGeom prst="rect">
+                      <a:avLst/>
+                    </a:prstGeom>
+                  </pic:spPr>
+                </pic:pic>
+              </a:graphicData>
+            </a:graphic>
+          </wp:inline>
+        </w:drawing>
+      </w:r>
+    </w:p>
     <w:p>
       <w:r>
         <w:rPr>

</xml_diff>